<commit_message>
Update the 3rd Experement
Also add the title.
</commit_message>
<xml_diff>
--- a/实验报告/Oracle数据库实验一.docx
+++ b/实验报告/Oracle数据库实验一.docx
@@ -4,13 +4,34 @@
   <w:body>
     <w:p>
       <w:pPr>
+        <w:pStyle w:val="a8"/>
+      </w:pPr>
+      <w:bookmarkStart w:id="0" w:name="_GoBack"/>
+      <w:r>
+        <w:rPr>
+          <w:rFonts w:hint="eastAsia"/>
+        </w:rPr>
+        <w:t>实验1</w:t>
+      </w:r>
+      <w:r>
+        <w:t xml:space="preserve"> </w:t>
+      </w:r>
+      <w:r>
+        <w:rPr>
+          <w:rFonts w:hint="eastAsia"/>
+        </w:rPr>
+        <w:t>创建数据库和表</w:t>
+      </w:r>
+    </w:p>
+    <w:bookmarkEnd w:id="0"/>
+    <w:p>
+      <w:pPr>
         <w:numPr>
           <w:ilvl w:val="0"/>
           <w:numId w:val="1"/>
         </w:numPr>
         <w:spacing w:line="360" w:lineRule="auto"/>
         <w:rPr>
-          <w:rFonts w:hint="eastAsia"/>
           <w:b/>
           <w:sz w:val="28"/>
           <w:szCs w:val="28"/>
@@ -114,8 +135,6 @@
         </w:rPr>
         <w:t>学会使用DBCA和命令两种方式创建数据库。</w:t>
       </w:r>
-      <w:bookmarkStart w:id="0" w:name="_GoBack"/>
-      <w:bookmarkEnd w:id="0"/>
     </w:p>
     <w:p>
       <w:pPr>
@@ -127,7 +146,6 @@
         <w:spacing w:line="360" w:lineRule="auto"/>
         <w:ind w:firstLineChars="0"/>
         <w:rPr>
-          <w:rFonts w:hint="eastAsia"/>
           <w:szCs w:val="21"/>
         </w:rPr>
       </w:pPr>
@@ -147,7 +165,6 @@
         </w:numPr>
         <w:spacing w:line="360" w:lineRule="auto"/>
         <w:rPr>
-          <w:rFonts w:hint="eastAsia"/>
           <w:b/>
           <w:sz w:val="28"/>
           <w:szCs w:val="28"/>
@@ -262,7 +279,6 @@
         <w:spacing w:line="360" w:lineRule="auto"/>
         <w:ind w:firstLineChars="0"/>
         <w:rPr>
-          <w:rFonts w:hint="eastAsia"/>
           <w:szCs w:val="21"/>
         </w:rPr>
       </w:pPr>
@@ -295,7 +311,6 @@
         </w:numPr>
         <w:spacing w:line="360" w:lineRule="auto"/>
         <w:rPr>
-          <w:rFonts w:hint="eastAsia"/>
           <w:b/>
           <w:sz w:val="28"/>
           <w:szCs w:val="28"/>
@@ -316,7 +331,6 @@
         <w:spacing w:line="360" w:lineRule="auto"/>
         <w:ind w:firstLine="420"/>
         <w:rPr>
-          <w:rFonts w:hint="eastAsia"/>
           <w:szCs w:val="21"/>
         </w:rPr>
       </w:pPr>
@@ -341,7 +355,6 @@
         <w:spacing w:line="360" w:lineRule="auto"/>
         <w:ind w:firstLine="420"/>
         <w:rPr>
-          <w:rFonts w:hint="eastAsia"/>
           <w:szCs w:val="21"/>
         </w:rPr>
       </w:pPr>
@@ -396,7 +409,6 @@
         </w:numPr>
         <w:spacing w:line="360" w:lineRule="auto"/>
         <w:rPr>
-          <w:rFonts w:hint="eastAsia"/>
           <w:b/>
           <w:sz w:val="28"/>
           <w:szCs w:val="28"/>
@@ -564,7 +576,6 @@
         <w:spacing w:line="360" w:lineRule="auto"/>
         <w:ind w:left="1500" w:firstLineChars="0" w:firstLine="45"/>
         <w:rPr>
-          <w:rFonts w:hint="eastAsia"/>
           <w:szCs w:val="21"/>
         </w:rPr>
       </w:pPr>
@@ -627,103 +638,6 @@
             <wp:extent cx="5274310" cy="2345690"/>
             <wp:effectExtent l="0" t="0" r="2540" b="0"/>
             <wp:docPr id="1" name="图片 1"/>
-            <wp:cNvGraphicFramePr>
-              <a:graphicFrameLocks xmlns:a="http://schemas.openxmlformats.org/drawingml/2006/main" noChangeAspect="1"/>
-            </wp:cNvGraphicFramePr>
-            <a:graphic xmlns:a="http://schemas.openxmlformats.org/drawingml/2006/main">
-              <a:graphicData uri="http://schemas.openxmlformats.org/drawingml/2006/picture">
-                <pic:pic xmlns:pic="http://schemas.openxmlformats.org/drawingml/2006/picture">
-                  <pic:nvPicPr>
-                    <pic:cNvPr id="1" name=""/>
-                    <pic:cNvPicPr/>
-                  </pic:nvPicPr>
-                  <pic:blipFill>
-                    <a:blip r:embed="rId5"/>
-                    <a:stretch>
-                      <a:fillRect/>
-                    </a:stretch>
-                  </pic:blipFill>
-                  <pic:spPr>
-                    <a:xfrm>
-                      <a:off x="0" y="0"/>
-                      <a:ext cx="5274310" cy="2345690"/>
-                    </a:xfrm>
-                    <a:prstGeom prst="rect">
-                      <a:avLst/>
-                    </a:prstGeom>
-                  </pic:spPr>
-                </pic:pic>
-              </a:graphicData>
-            </a:graphic>
-          </wp:inline>
-        </w:drawing>
-      </w:r>
-    </w:p>
-    <w:p>
-      <w:pPr>
-        <w:spacing w:line="360" w:lineRule="auto"/>
-        <w:rPr>
-          <w:szCs w:val="21"/>
-        </w:rPr>
-      </w:pPr>
-      <w:r>
-        <w:rPr>
-          <w:noProof/>
-        </w:rPr>
-        <w:drawing>
-          <wp:inline distT="0" distB="0" distL="0" distR="0" wp14:anchorId="1E07C041" wp14:editId="2A673D01">
-            <wp:extent cx="5274310" cy="1316990"/>
-            <wp:effectExtent l="0" t="0" r="2540" b="0"/>
-            <wp:docPr id="8" name="图片 8"/>
-            <wp:cNvGraphicFramePr>
-              <a:graphicFrameLocks xmlns:a="http://schemas.openxmlformats.org/drawingml/2006/main" noChangeAspect="1"/>
-            </wp:cNvGraphicFramePr>
-            <a:graphic xmlns:a="http://schemas.openxmlformats.org/drawingml/2006/main">
-              <a:graphicData uri="http://schemas.openxmlformats.org/drawingml/2006/picture">
-                <pic:pic xmlns:pic="http://schemas.openxmlformats.org/drawingml/2006/picture">
-                  <pic:nvPicPr>
-                    <pic:cNvPr id="1" name=""/>
-                    <pic:cNvPicPr/>
-                  </pic:nvPicPr>
-                  <pic:blipFill>
-                    <a:blip r:embed="rId6"/>
-                    <a:stretch>
-                      <a:fillRect/>
-                    </a:stretch>
-                  </pic:blipFill>
-                  <pic:spPr>
-                    <a:xfrm>
-                      <a:off x="0" y="0"/>
-                      <a:ext cx="5274310" cy="1316990"/>
-                    </a:xfrm>
-                    <a:prstGeom prst="rect">
-                      <a:avLst/>
-                    </a:prstGeom>
-                  </pic:spPr>
-                </pic:pic>
-              </a:graphicData>
-            </a:graphic>
-          </wp:inline>
-        </w:drawing>
-      </w:r>
-    </w:p>
-    <w:p>
-      <w:pPr>
-        <w:spacing w:line="360" w:lineRule="auto"/>
-        <w:rPr>
-          <w:rFonts w:hint="eastAsia"/>
-          <w:szCs w:val="21"/>
-        </w:rPr>
-      </w:pPr>
-      <w:r>
-        <w:rPr>
-          <w:noProof/>
-        </w:rPr>
-        <w:drawing>
-          <wp:inline distT="0" distB="0" distL="0" distR="0" wp14:anchorId="559C1C77" wp14:editId="60FCD78C">
-            <wp:extent cx="5274310" cy="1394460"/>
-            <wp:effectExtent l="0" t="0" r="2540" b="0"/>
-            <wp:docPr id="11" name="图片 11"/>
             <wp:cNvGraphicFramePr>
               <a:graphicFrameLocks xmlns:a="http://schemas.openxmlformats.org/drawingml/2006/main" noChangeAspect="1"/>
             </wp:cNvGraphicFramePr>
@@ -743,7 +657,7 @@
                   <pic:spPr>
                     <a:xfrm>
                       <a:off x="0" y="0"/>
-                      <a:ext cx="5274310" cy="1394460"/>
+                      <a:ext cx="5274310" cy="2345690"/>
                     </a:xfrm>
                     <a:prstGeom prst="rect">
                       <a:avLst/>
@@ -758,44 +672,8 @@
     </w:p>
     <w:p>
       <w:pPr>
-        <w:pStyle w:val="a3"/>
-        <w:numPr>
-          <w:ilvl w:val="0"/>
-          <w:numId w:val="4"/>
-        </w:numPr>
-        <w:spacing w:line="360" w:lineRule="auto"/>
-        <w:ind w:firstLineChars="0"/>
-        <w:rPr>
-          <w:szCs w:val="21"/>
-        </w:rPr>
-      </w:pPr>
-      <w:r>
-        <w:rPr>
-          <w:rFonts w:hint="eastAsia"/>
-          <w:szCs w:val="21"/>
-        </w:rPr>
-        <w:t>使用SQL</w:t>
-      </w:r>
-      <w:r>
-        <w:rPr>
-          <w:szCs w:val="21"/>
-        </w:rPr>
-        <w:t xml:space="preserve"> </w:t>
-      </w:r>
-      <w:r>
-        <w:rPr>
-          <w:rFonts w:hint="eastAsia"/>
-          <w:szCs w:val="21"/>
-        </w:rPr>
-        <w:t>Developer删除表</w:t>
-      </w:r>
-    </w:p>
-    <w:p>
-      <w:pPr>
-        <w:spacing w:line="360" w:lineRule="auto"/>
-        <w:ind w:left="855"/>
-        <w:rPr>
-          <w:rFonts w:hint="eastAsia"/>
+        <w:spacing w:line="360" w:lineRule="auto"/>
+        <w:rPr>
           <w:szCs w:val="21"/>
         </w:rPr>
       </w:pPr>
@@ -804,10 +682,10 @@
           <w:noProof/>
         </w:rPr>
         <w:drawing>
-          <wp:inline distT="0" distB="0" distL="0" distR="0" wp14:anchorId="5EE5F94A" wp14:editId="37996725">
-            <wp:extent cx="2290442" cy="1943100"/>
-            <wp:effectExtent l="0" t="0" r="0" b="0"/>
-            <wp:docPr id="13" name="图片 13"/>
+          <wp:inline distT="0" distB="0" distL="0" distR="0" wp14:anchorId="1E07C041" wp14:editId="2A673D01">
+            <wp:extent cx="5274310" cy="1316990"/>
+            <wp:effectExtent l="0" t="0" r="2540" b="0"/>
+            <wp:docPr id="8" name="图片 8"/>
             <wp:cNvGraphicFramePr>
               <a:graphicFrameLocks xmlns:a="http://schemas.openxmlformats.org/drawingml/2006/main" noChangeAspect="1"/>
             </wp:cNvGraphicFramePr>
@@ -827,7 +705,7 @@
                   <pic:spPr>
                     <a:xfrm>
                       <a:off x="0" y="0"/>
-                      <a:ext cx="2316284" cy="1965023"/>
+                      <a:ext cx="5274310" cy="1316990"/>
                     </a:xfrm>
                     <a:prstGeom prst="rect">
                       <a:avLst/>
@@ -839,15 +717,23 @@
           </wp:inline>
         </w:drawing>
       </w:r>
+    </w:p>
+    <w:p>
+      <w:pPr>
+        <w:spacing w:line="360" w:lineRule="auto"/>
+        <w:rPr>
+          <w:szCs w:val="21"/>
+        </w:rPr>
+      </w:pPr>
       <w:r>
         <w:rPr>
           <w:noProof/>
         </w:rPr>
         <w:drawing>
-          <wp:inline distT="0" distB="0" distL="0" distR="0" wp14:anchorId="1316D96D" wp14:editId="6E9FDC0C">
-            <wp:extent cx="2286000" cy="1939332"/>
-            <wp:effectExtent l="0" t="0" r="0" b="3810"/>
-            <wp:docPr id="14" name="图片 14"/>
+          <wp:inline distT="0" distB="0" distL="0" distR="0" wp14:anchorId="559C1C77" wp14:editId="60FCD78C">
+            <wp:extent cx="5274310" cy="1394460"/>
+            <wp:effectExtent l="0" t="0" r="2540" b="0"/>
+            <wp:docPr id="11" name="图片 11"/>
             <wp:cNvGraphicFramePr>
               <a:graphicFrameLocks xmlns:a="http://schemas.openxmlformats.org/drawingml/2006/main" noChangeAspect="1"/>
             </wp:cNvGraphicFramePr>
@@ -867,7 +753,7 @@
                   <pic:spPr>
                     <a:xfrm>
                       <a:off x="0" y="0"/>
-                      <a:ext cx="2319789" cy="1967997"/>
+                      <a:ext cx="5274310" cy="1394460"/>
                     </a:xfrm>
                     <a:prstGeom prst="rect">
                       <a:avLst/>
@@ -882,10 +768,43 @@
     </w:p>
     <w:p>
       <w:pPr>
+        <w:pStyle w:val="a3"/>
+        <w:numPr>
+          <w:ilvl w:val="0"/>
+          <w:numId w:val="4"/>
+        </w:numPr>
+        <w:spacing w:line="360" w:lineRule="auto"/>
+        <w:ind w:firstLineChars="0"/>
+        <w:rPr>
+          <w:szCs w:val="21"/>
+        </w:rPr>
+      </w:pPr>
+      <w:r>
+        <w:rPr>
+          <w:rFonts w:hint="eastAsia"/>
+          <w:szCs w:val="21"/>
+        </w:rPr>
+        <w:t>使用SQL</w:t>
+      </w:r>
+      <w:r>
+        <w:rPr>
+          <w:szCs w:val="21"/>
+        </w:rPr>
+        <w:t xml:space="preserve"> </w:t>
+      </w:r>
+      <w:r>
+        <w:rPr>
+          <w:rFonts w:hint="eastAsia"/>
+          <w:szCs w:val="21"/>
+        </w:rPr>
+        <w:t>Developer删除表</w:t>
+      </w:r>
+    </w:p>
+    <w:p>
+      <w:pPr>
         <w:spacing w:line="360" w:lineRule="auto"/>
         <w:ind w:left="855"/>
         <w:rPr>
-          <w:rFonts w:hint="eastAsia"/>
           <w:szCs w:val="21"/>
         </w:rPr>
       </w:pPr>
@@ -893,12 +812,11 @@
         <w:rPr>
           <w:noProof/>
         </w:rPr>
-        <w:lastRenderedPageBreak/>
         <w:drawing>
-          <wp:inline distT="0" distB="0" distL="0" distR="0" wp14:anchorId="05C9B412" wp14:editId="260DC5D2">
-            <wp:extent cx="2743200" cy="2327198"/>
+          <wp:inline distT="0" distB="0" distL="0" distR="0" wp14:anchorId="5EE5F94A" wp14:editId="37996725">
+            <wp:extent cx="2290442" cy="1943100"/>
             <wp:effectExtent l="0" t="0" r="0" b="0"/>
-            <wp:docPr id="15" name="图片 15"/>
+            <wp:docPr id="13" name="图片 13"/>
             <wp:cNvGraphicFramePr>
               <a:graphicFrameLocks xmlns:a="http://schemas.openxmlformats.org/drawingml/2006/main" noChangeAspect="1"/>
             </wp:cNvGraphicFramePr>
@@ -918,7 +836,7 @@
                   <pic:spPr>
                     <a:xfrm>
                       <a:off x="0" y="0"/>
-                      <a:ext cx="2759754" cy="2341241"/>
+                      <a:ext cx="2316284" cy="1965023"/>
                     </a:xfrm>
                     <a:prstGeom prst="rect">
                       <a:avLst/>
@@ -930,59 +848,15 @@
           </wp:inline>
         </w:drawing>
       </w:r>
-    </w:p>
-    <w:p>
-      <w:pPr>
-        <w:pStyle w:val="a3"/>
-        <w:numPr>
-          <w:ilvl w:val="0"/>
-          <w:numId w:val="4"/>
-        </w:numPr>
-        <w:spacing w:line="360" w:lineRule="auto"/>
-        <w:ind w:firstLineChars="0"/>
-        <w:rPr>
-          <w:szCs w:val="21"/>
-        </w:rPr>
-      </w:pPr>
-      <w:r>
-        <w:rPr>
-          <w:rFonts w:hint="eastAsia"/>
-          <w:szCs w:val="21"/>
-        </w:rPr>
-        <w:t>使用PL/SQL</w:t>
-      </w:r>
-      <w:r>
-        <w:rPr>
-          <w:szCs w:val="21"/>
-        </w:rPr>
-        <w:t xml:space="preserve"> </w:t>
-      </w:r>
-      <w:r>
-        <w:rPr>
-          <w:rFonts w:hint="eastAsia"/>
-          <w:szCs w:val="21"/>
-        </w:rPr>
-        <w:t>语句创建表</w:t>
-      </w:r>
-    </w:p>
-    <w:p>
-      <w:pPr>
-        <w:spacing w:line="360" w:lineRule="auto"/>
-        <w:ind w:left="855"/>
-        <w:rPr>
-          <w:rFonts w:hint="eastAsia"/>
-          <w:szCs w:val="21"/>
-        </w:rPr>
-      </w:pPr>
       <w:r>
         <w:rPr>
           <w:noProof/>
         </w:rPr>
         <w:drawing>
-          <wp:inline distT="0" distB="0" distL="0" distR="0" wp14:anchorId="796AD45D" wp14:editId="1261F424">
-            <wp:extent cx="2590800" cy="1592010"/>
-            <wp:effectExtent l="0" t="0" r="0" b="8255"/>
-            <wp:docPr id="16" name="图片 16"/>
+          <wp:inline distT="0" distB="0" distL="0" distR="0" wp14:anchorId="1316D96D" wp14:editId="6E9FDC0C">
+            <wp:extent cx="2286000" cy="1939332"/>
+            <wp:effectExtent l="0" t="0" r="0" b="3810"/>
+            <wp:docPr id="14" name="图片 14"/>
             <wp:cNvGraphicFramePr>
               <a:graphicFrameLocks xmlns:a="http://schemas.openxmlformats.org/drawingml/2006/main" noChangeAspect="1"/>
             </wp:cNvGraphicFramePr>
@@ -1002,7 +876,7 @@
                   <pic:spPr>
                     <a:xfrm>
                       <a:off x="0" y="0"/>
-                      <a:ext cx="2619988" cy="1609946"/>
+                      <a:ext cx="2319789" cy="1967997"/>
                     </a:xfrm>
                     <a:prstGeom prst="rect">
                       <a:avLst/>
@@ -1014,15 +888,25 @@
           </wp:inline>
         </w:drawing>
       </w:r>
+    </w:p>
+    <w:p>
+      <w:pPr>
+        <w:spacing w:line="360" w:lineRule="auto"/>
+        <w:ind w:left="855"/>
+        <w:rPr>
+          <w:szCs w:val="21"/>
+        </w:rPr>
+      </w:pPr>
       <w:r>
         <w:rPr>
           <w:noProof/>
         </w:rPr>
+        <w:lastRenderedPageBreak/>
         <w:drawing>
-          <wp:inline distT="0" distB="0" distL="0" distR="0" wp14:anchorId="52DFC266" wp14:editId="6D319B2B">
-            <wp:extent cx="3032760" cy="813810"/>
-            <wp:effectExtent l="0" t="0" r="0" b="5715"/>
-            <wp:docPr id="17" name="图片 17"/>
+          <wp:inline distT="0" distB="0" distL="0" distR="0" wp14:anchorId="05C9B412" wp14:editId="260DC5D2">
+            <wp:extent cx="2743200" cy="2327198"/>
+            <wp:effectExtent l="0" t="0" r="0" b="0"/>
+            <wp:docPr id="15" name="图片 15"/>
             <wp:cNvGraphicFramePr>
               <a:graphicFrameLocks xmlns:a="http://schemas.openxmlformats.org/drawingml/2006/main" noChangeAspect="1"/>
             </wp:cNvGraphicFramePr>
@@ -1042,7 +926,7 @@
                   <pic:spPr>
                     <a:xfrm>
                       <a:off x="0" y="0"/>
-                      <a:ext cx="3137228" cy="841843"/>
+                      <a:ext cx="2759754" cy="2341241"/>
                     </a:xfrm>
                     <a:prstGeom prst="rect">
                       <a:avLst/>
@@ -1054,15 +938,58 @@
           </wp:inline>
         </w:drawing>
       </w:r>
+    </w:p>
+    <w:p>
+      <w:pPr>
+        <w:pStyle w:val="a3"/>
+        <w:numPr>
+          <w:ilvl w:val="0"/>
+          <w:numId w:val="4"/>
+        </w:numPr>
+        <w:spacing w:line="360" w:lineRule="auto"/>
+        <w:ind w:firstLineChars="0"/>
+        <w:rPr>
+          <w:szCs w:val="21"/>
+        </w:rPr>
+      </w:pPr>
+      <w:r>
+        <w:rPr>
+          <w:rFonts w:hint="eastAsia"/>
+          <w:szCs w:val="21"/>
+        </w:rPr>
+        <w:t>使用PL/SQL</w:t>
+      </w:r>
+      <w:r>
+        <w:rPr>
+          <w:szCs w:val="21"/>
+        </w:rPr>
+        <w:t xml:space="preserve"> </w:t>
+      </w:r>
+      <w:r>
+        <w:rPr>
+          <w:rFonts w:hint="eastAsia"/>
+          <w:szCs w:val="21"/>
+        </w:rPr>
+        <w:t>语句创建表</w:t>
+      </w:r>
+    </w:p>
+    <w:p>
+      <w:pPr>
+        <w:spacing w:line="360" w:lineRule="auto"/>
+        <w:ind w:left="855"/>
+        <w:rPr>
+          <w:szCs w:val="21"/>
+        </w:rPr>
+      </w:pPr>
       <w:r>
         <w:rPr>
           <w:noProof/>
         </w:rPr>
         <w:drawing>
-          <wp:inline distT="0" distB="0" distL="0" distR="0" wp14:anchorId="231AB1D7" wp14:editId="52254A43">
-            <wp:extent cx="3086100" cy="843855"/>
-            <wp:effectExtent l="0" t="0" r="0" b="0"/>
-            <wp:docPr id="18" name="图片 18"/>
+          <wp:inline distT="0" distB="0" distL="0" distR="0" wp14:anchorId="796AD45D" wp14:editId="1261F424">
+            <wp:extent cx="2590800" cy="1592010"/>
+            <wp:effectExtent l="0" t="0" r="0" b="8255"/>
+            <wp:docPr id="16" name="图片 16"/>
             <wp:cNvGraphicFramePr>
               <a:graphicFrameLocks xmlns:a="http://schemas.openxmlformats.org/drawingml/2006/main" noChangeAspect="1"/>
             </wp:cNvGraphicFramePr>
@@ -1082,7 +1009,7 @@
                   <pic:spPr>
                     <a:xfrm>
                       <a:off x="0" y="0"/>
-                      <a:ext cx="3128808" cy="855533"/>
+                      <a:ext cx="2619988" cy="1609946"/>
                     </a:xfrm>
                     <a:prstGeom prst="rect">
                       <a:avLst/>
@@ -1099,10 +1026,10 @@
           <w:noProof/>
         </w:rPr>
         <w:drawing>
-          <wp:inline distT="0" distB="0" distL="0" distR="0" wp14:anchorId="7B9EDF47" wp14:editId="18E89910">
-            <wp:extent cx="1607820" cy="957546"/>
-            <wp:effectExtent l="0" t="0" r="0" b="0"/>
-            <wp:docPr id="19" name="图片 19"/>
+          <wp:inline distT="0" distB="0" distL="0" distR="0" wp14:anchorId="52DFC266" wp14:editId="6D319B2B">
+            <wp:extent cx="3032760" cy="813810"/>
+            <wp:effectExtent l="0" t="0" r="0" b="5715"/>
+            <wp:docPr id="17" name="图片 17"/>
             <wp:cNvGraphicFramePr>
               <a:graphicFrameLocks xmlns:a="http://schemas.openxmlformats.org/drawingml/2006/main" noChangeAspect="1"/>
             </wp:cNvGraphicFramePr>
@@ -1122,6 +1049,86 @@
                   <pic:spPr>
                     <a:xfrm>
                       <a:off x="0" y="0"/>
+                      <a:ext cx="3137228" cy="841843"/>
+                    </a:xfrm>
+                    <a:prstGeom prst="rect">
+                      <a:avLst/>
+                    </a:prstGeom>
+                  </pic:spPr>
+                </pic:pic>
+              </a:graphicData>
+            </a:graphic>
+          </wp:inline>
+        </w:drawing>
+      </w:r>
+      <w:r>
+        <w:rPr>
+          <w:noProof/>
+        </w:rPr>
+        <w:drawing>
+          <wp:inline distT="0" distB="0" distL="0" distR="0" wp14:anchorId="231AB1D7" wp14:editId="52254A43">
+            <wp:extent cx="3086100" cy="843855"/>
+            <wp:effectExtent l="0" t="0" r="0" b="0"/>
+            <wp:docPr id="18" name="图片 18"/>
+            <wp:cNvGraphicFramePr>
+              <a:graphicFrameLocks xmlns:a="http://schemas.openxmlformats.org/drawingml/2006/main" noChangeAspect="1"/>
+            </wp:cNvGraphicFramePr>
+            <a:graphic xmlns:a="http://schemas.openxmlformats.org/drawingml/2006/main">
+              <a:graphicData uri="http://schemas.openxmlformats.org/drawingml/2006/picture">
+                <pic:pic xmlns:pic="http://schemas.openxmlformats.org/drawingml/2006/picture">
+                  <pic:nvPicPr>
+                    <pic:cNvPr id="1" name=""/>
+                    <pic:cNvPicPr/>
+                  </pic:nvPicPr>
+                  <pic:blipFill>
+                    <a:blip r:embed="rId15"/>
+                    <a:stretch>
+                      <a:fillRect/>
+                    </a:stretch>
+                  </pic:blipFill>
+                  <pic:spPr>
+                    <a:xfrm>
+                      <a:off x="0" y="0"/>
+                      <a:ext cx="3128808" cy="855533"/>
+                    </a:xfrm>
+                    <a:prstGeom prst="rect">
+                      <a:avLst/>
+                    </a:prstGeom>
+                  </pic:spPr>
+                </pic:pic>
+              </a:graphicData>
+            </a:graphic>
+          </wp:inline>
+        </w:drawing>
+      </w:r>
+      <w:r>
+        <w:rPr>
+          <w:noProof/>
+        </w:rPr>
+        <w:drawing>
+          <wp:inline distT="0" distB="0" distL="0" distR="0" wp14:anchorId="7B9EDF47" wp14:editId="18E89910">
+            <wp:extent cx="1607820" cy="957546"/>
+            <wp:effectExtent l="0" t="0" r="0" b="0"/>
+            <wp:docPr id="19" name="图片 19"/>
+            <wp:cNvGraphicFramePr>
+              <a:graphicFrameLocks xmlns:a="http://schemas.openxmlformats.org/drawingml/2006/main" noChangeAspect="1"/>
+            </wp:cNvGraphicFramePr>
+            <a:graphic xmlns:a="http://schemas.openxmlformats.org/drawingml/2006/main">
+              <a:graphicData uri="http://schemas.openxmlformats.org/drawingml/2006/picture">
+                <pic:pic xmlns:pic="http://schemas.openxmlformats.org/drawingml/2006/picture">
+                  <pic:nvPicPr>
+                    <pic:cNvPr id="1" name=""/>
+                    <pic:cNvPicPr/>
+                  </pic:nvPicPr>
+                  <pic:blipFill>
+                    <a:blip r:embed="rId16"/>
+                    <a:stretch>
+                      <a:fillRect/>
+                    </a:stretch>
+                  </pic:blipFill>
+                  <pic:spPr>
+                    <a:xfrm>
+                      <a:off x="0" y="0"/>
                       <a:ext cx="1629291" cy="970333"/>
                     </a:xfrm>
                     <a:prstGeom prst="rect">
@@ -1177,7 +1184,7 @@
       <w:pPr>
         <w:ind w:left="420" w:firstLine="420"/>
         <w:rPr>
-          <w:rFonts w:eastAsia="楷体_GB2312" w:hint="eastAsia"/>
+          <w:rFonts w:eastAsia="楷体_GB2312"/>
           <w:szCs w:val="21"/>
           <w:u w:val="single"/>
         </w:rPr>
@@ -1212,6 +1219,44 @@
     </w:sectPr>
   </w:body>
 </w:document>
+</file>
+
+<file path=word/endnotes.xml><?xml version="1.0" encoding="utf-8"?>
+<w:endnotes xmlns:wpc="http://schemas.microsoft.com/office/word/2010/wordprocessingCanvas" xmlns:cx="http://schemas.microsoft.com/office/drawing/2014/chartex" xmlns:cx1="http://schemas.microsoft.com/office/drawing/2015/9/8/chartex" xmlns:cx2="http://schemas.microsoft.com/office/drawing/2015/10/21/chartex" xmlns:cx3="http://schemas.microsoft.com/office/drawing/2016/5/9/chartex" xmlns:cx4="http://schemas.microsoft.com/office/drawing/2016/5/10/chartex" xmlns:cx5="http://schemas.microsoft.com/office/drawing/2016/5/11/chartex" xmlns:cx6="http://schemas.microsoft.com/office/drawing/2016/5/12/chartex" xmlns:cx7="http://schemas.microsoft.com/office/drawing/2016/5/13/chartex" xmlns:cx8="http://schemas.microsoft.com/office/drawing/2016/5/14/chartex" xmlns:mc="http://schemas.openxmlformats.org/markup-compatibility/2006" xmlns:aink="http://schemas.microsoft.com/office/drawing/2016/ink" xmlns:am3d="http://schemas.microsoft.com/office/drawing/2017/model3d" xmlns:o="urn:schemas-microsoft-com:office:office" xmlns:r="http://schemas.openxmlformats.org/officeDocument/2006/relationships" xmlns:m="http://schemas.openxmlformats.org/officeDocument/2006/math" xmlns:v="urn:schemas-microsoft-com:vml" xmlns:wp14="http://schemas.microsoft.com/office/word/2010/wordprocessingDrawing" xmlns:wp="http://schemas.openxmlformats.org/drawingml/2006/wordprocessingDrawing" xmlns:w10="urn:schemas-microsoft-com:office:word" xmlns:w="http://schemas.openxmlformats.org/wordprocessingml/2006/main" xmlns:w14="http://schemas.microsoft.com/office/word/2010/wordml" xmlns:w15="http://schemas.microsoft.com/office/word/2012/wordml" xmlns:w16cid="http://schemas.microsoft.com/office/word/2016/wordml/cid" xmlns:w16se="http://schemas.microsoft.com/office/word/2015/wordml/symex" xmlns:wpg="http://schemas.microsoft.com/office/word/2010/wordprocessingGroup" xmlns:wpi="http://schemas.microsoft.com/office/word/2010/wordprocessingInk" xmlns:wne="http://schemas.microsoft.com/office/word/2006/wordml" xmlns:wps="http://schemas.microsoft.com/office/word/2010/wordprocessingShape" mc:Ignorable="w14 w15 w16se w16cid wp14">
+  <w:endnote w:type="separator" w:id="-1">
+    <w:p>
+      <w:r>
+        <w:separator/>
+      </w:r>
+    </w:p>
+  </w:endnote>
+  <w:endnote w:type="continuationSeparator" w:id="0">
+    <w:p>
+      <w:r>
+        <w:continuationSeparator/>
+      </w:r>
+    </w:p>
+  </w:endnote>
+</w:endnotes>
+</file>
+
+<file path=word/footnotes.xml><?xml version="1.0" encoding="utf-8"?>
+<w:footnotes xmlns:wpc="http://schemas.microsoft.com/office/word/2010/wordprocessingCanvas" xmlns:cx="http://schemas.microsoft.com/office/drawing/2014/chartex" xmlns:cx1="http://schemas.microsoft.com/office/drawing/2015/9/8/chartex" xmlns:cx2="http://schemas.microsoft.com/office/drawing/2015/10/21/chartex" xmlns:cx3="http://schemas.microsoft.com/office/drawing/2016/5/9/chartex" xmlns:cx4="http://schemas.microsoft.com/office/drawing/2016/5/10/chartex" xmlns:cx5="http://schemas.microsoft.com/office/drawing/2016/5/11/chartex" xmlns:cx6="http://schemas.microsoft.com/office/drawing/2016/5/12/chartex" xmlns:cx7="http://schemas.microsoft.com/office/drawing/2016/5/13/chartex" xmlns:cx8="http://schemas.microsoft.com/office/drawing/2016/5/14/chartex" xmlns:mc="http://schemas.openxmlformats.org/markup-compatibility/2006" xmlns:aink="http://schemas.microsoft.com/office/drawing/2016/ink" xmlns:am3d="http://schemas.microsoft.com/office/drawing/2017/model3d" xmlns:o="urn:schemas-microsoft-com:office:office" xmlns:r="http://schemas.openxmlformats.org/officeDocument/2006/relationships" xmlns:m="http://schemas.openxmlformats.org/officeDocument/2006/math" xmlns:v="urn:schemas-microsoft-com:vml" xmlns:wp14="http://schemas.microsoft.com/office/word/2010/wordprocessingDrawing" xmlns:wp="http://schemas.openxmlformats.org/drawingml/2006/wordprocessingDrawing" xmlns:w10="urn:schemas-microsoft-com:office:word" xmlns:w="http://schemas.openxmlformats.org/wordprocessingml/2006/main" xmlns:w14="http://schemas.microsoft.com/office/word/2010/wordml" xmlns:w15="http://schemas.microsoft.com/office/word/2012/wordml" xmlns:w16cid="http://schemas.microsoft.com/office/word/2016/wordml/cid" xmlns:w16se="http://schemas.microsoft.com/office/word/2015/wordml/symex" xmlns:wpg="http://schemas.microsoft.com/office/word/2010/wordprocessingGroup" xmlns:wpi="http://schemas.microsoft.com/office/word/2010/wordprocessingInk" xmlns:wne="http://schemas.microsoft.com/office/word/2006/wordml" xmlns:wps="http://schemas.microsoft.com/office/word/2010/wordprocessingShape" mc:Ignorable="w14 w15 w16se w16cid wp14">
+  <w:footnote w:type="separator" w:id="-1">
+    <w:p>
+      <w:r>
+        <w:separator/>
+      </w:r>
+    </w:p>
+  </w:footnote>
+  <w:footnote w:type="continuationSeparator" w:id="0">
+    <w:p>
+      <w:r>
+        <w:continuationSeparator/>
+      </w:r>
+    </w:p>
+  </w:footnote>
+</w:footnotes>
 </file>
 
 <file path=word/numbering.xml><?xml version="1.0" encoding="utf-8"?>
@@ -2016,6 +2061,28 @@
       <w:jc w:val="both"/>
     </w:pPr>
   </w:style>
+  <w:style w:type="paragraph" w:styleId="1">
+    <w:name w:val="heading 1"/>
+    <w:basedOn w:val="a"/>
+    <w:next w:val="a"/>
+    <w:link w:val="10"/>
+    <w:uiPriority w:val="9"/>
+    <w:qFormat/>
+    <w:rsid w:val="00394504"/>
+    <w:pPr>
+      <w:keepNext/>
+      <w:keepLines/>
+      <w:spacing w:before="340" w:after="330" w:line="578" w:lineRule="auto"/>
+      <w:outlineLvl w:val="0"/>
+    </w:pPr>
+    <w:rPr>
+      <w:b/>
+      <w:bCs/>
+      <w:kern w:val="44"/>
+      <w:sz w:val="44"/>
+      <w:szCs w:val="44"/>
+    </w:rPr>
+  </w:style>
   <w:style w:type="character" w:default="1" w:styleId="a0">
     <w:name w:val="Default Paragraph Font"/>
     <w:uiPriority w:val="1"/>
@@ -2052,6 +2119,120 @@
     <w:pPr>
       <w:ind w:firstLineChars="200" w:firstLine="420"/>
     </w:pPr>
+  </w:style>
+  <w:style w:type="paragraph" w:styleId="a4">
+    <w:name w:val="header"/>
+    <w:basedOn w:val="a"/>
+    <w:link w:val="a5"/>
+    <w:uiPriority w:val="99"/>
+    <w:unhideWhenUsed/>
+    <w:rsid w:val="00394504"/>
+    <w:pPr>
+      <w:pBdr>
+        <w:bottom w:val="single" w:sz="6" w:space="1" w:color="auto"/>
+      </w:pBdr>
+      <w:tabs>
+        <w:tab w:val="center" w:pos="4153"/>
+        <w:tab w:val="right" w:pos="8306"/>
+      </w:tabs>
+      <w:snapToGrid w:val="0"/>
+      <w:jc w:val="center"/>
+    </w:pPr>
+    <w:rPr>
+      <w:sz w:val="18"/>
+      <w:szCs w:val="18"/>
+    </w:rPr>
+  </w:style>
+  <w:style w:type="character" w:customStyle="1" w:styleId="a5">
+    <w:name w:val="页眉 字符"/>
+    <w:basedOn w:val="a0"/>
+    <w:link w:val="a4"/>
+    <w:uiPriority w:val="99"/>
+    <w:rsid w:val="00394504"/>
+    <w:rPr>
+      <w:sz w:val="18"/>
+      <w:szCs w:val="18"/>
+    </w:rPr>
+  </w:style>
+  <w:style w:type="paragraph" w:styleId="a6">
+    <w:name w:val="footer"/>
+    <w:basedOn w:val="a"/>
+    <w:link w:val="a7"/>
+    <w:uiPriority w:val="99"/>
+    <w:unhideWhenUsed/>
+    <w:rsid w:val="00394504"/>
+    <w:pPr>
+      <w:tabs>
+        <w:tab w:val="center" w:pos="4153"/>
+        <w:tab w:val="right" w:pos="8306"/>
+      </w:tabs>
+      <w:snapToGrid w:val="0"/>
+      <w:jc w:val="left"/>
+    </w:pPr>
+    <w:rPr>
+      <w:sz w:val="18"/>
+      <w:szCs w:val="18"/>
+    </w:rPr>
+  </w:style>
+  <w:style w:type="character" w:customStyle="1" w:styleId="a7">
+    <w:name w:val="页脚 字符"/>
+    <w:basedOn w:val="a0"/>
+    <w:link w:val="a6"/>
+    <w:uiPriority w:val="99"/>
+    <w:rsid w:val="00394504"/>
+    <w:rPr>
+      <w:sz w:val="18"/>
+      <w:szCs w:val="18"/>
+    </w:rPr>
+  </w:style>
+  <w:style w:type="character" w:customStyle="1" w:styleId="10">
+    <w:name w:val="标题 1 字符"/>
+    <w:basedOn w:val="a0"/>
+    <w:link w:val="1"/>
+    <w:uiPriority w:val="9"/>
+    <w:rsid w:val="00394504"/>
+    <w:rPr>
+      <w:b/>
+      <w:bCs/>
+      <w:kern w:val="44"/>
+      <w:sz w:val="44"/>
+      <w:szCs w:val="44"/>
+    </w:rPr>
+  </w:style>
+  <w:style w:type="paragraph" w:styleId="a8">
+    <w:name w:val="Title"/>
+    <w:basedOn w:val="a"/>
+    <w:next w:val="a"/>
+    <w:link w:val="a9"/>
+    <w:uiPriority w:val="10"/>
+    <w:qFormat/>
+    <w:rsid w:val="00394504"/>
+    <w:pPr>
+      <w:spacing w:before="240" w:after="60"/>
+      <w:jc w:val="center"/>
+      <w:outlineLvl w:val="0"/>
+    </w:pPr>
+    <w:rPr>
+      <w:rFonts w:asciiTheme="majorHAnsi" w:eastAsiaTheme="majorEastAsia" w:hAnsiTheme="majorHAnsi" w:cstheme="majorBidi"/>
+      <w:b/>
+      <w:bCs/>
+      <w:sz w:val="32"/>
+      <w:szCs w:val="32"/>
+    </w:rPr>
+  </w:style>
+  <w:style w:type="character" w:customStyle="1" w:styleId="a9">
+    <w:name w:val="标题 字符"/>
+    <w:basedOn w:val="a0"/>
+    <w:link w:val="a8"/>
+    <w:uiPriority w:val="10"/>
+    <w:rsid w:val="00394504"/>
+    <w:rPr>
+      <w:rFonts w:asciiTheme="majorHAnsi" w:eastAsiaTheme="majorEastAsia" w:hAnsiTheme="majorHAnsi" w:cstheme="majorBidi"/>
+      <w:b/>
+      <w:bCs/>
+      <w:sz w:val="32"/>
+      <w:szCs w:val="32"/>
+    </w:rPr>
   </w:style>
 </w:styles>
 </file>

</xml_diff>